<commit_message>
update resume and cheese eating grammar
</commit_message>
<xml_diff>
--- a/files/resume.docx
+++ b/files/resume.docx
@@ -1,6 +1,6 @@
 
 <file path=word/document.xml><?xml version="1.0" encoding="utf-8"?>
-<w:document xmlns:wpc="http://schemas.microsoft.com/office/word/2010/wordprocessingCanvas" xmlns:cx="http://schemas.microsoft.com/office/drawing/2014/chartex" xmlns:cx1="http://schemas.microsoft.com/office/drawing/2015/9/8/chartex" xmlns:cx2="http://schemas.microsoft.com/office/drawing/2015/10/21/chartex" xmlns:cx3="http://schemas.microsoft.com/office/drawing/2016/5/9/chartex" xmlns:cx4="http://schemas.microsoft.com/office/drawing/2016/5/10/chartex" xmlns:cx5="http://schemas.microsoft.com/office/drawing/2016/5/11/chartex" xmlns:cx6="http://schemas.microsoft.com/office/drawing/2016/5/12/chartex" xmlns:cx7="http://schemas.microsoft.com/office/drawing/2016/5/13/chartex" xmlns:cx8="http://schemas.microsoft.com/office/drawing/2016/5/14/chartex" xmlns:mc="http://schemas.openxmlformats.org/markup-compatibility/2006" xmlns:aink="http://schemas.microsoft.com/office/drawing/2016/ink" xmlns:am3d="http://schemas.microsoft.com/office/drawing/2017/model3d" xmlns:o="urn:schemas-microsoft-com:office:office" xmlns:r="http://schemas.openxmlformats.org/officeDocument/2006/relationships" xmlns:m="http://schemas.openxmlformats.org/officeDocument/2006/math" xmlns:v="urn:schemas-microsoft-com:vml" xmlns:wp14="http://schemas.microsoft.com/office/word/2010/wordprocessingDrawing" xmlns:wp="http://schemas.openxmlformats.org/drawingml/2006/wordprocessingDrawing" xmlns:w10="urn:schemas-microsoft-com:office:word" xmlns:w="http://schemas.openxmlformats.org/wordprocessingml/2006/main" xmlns:w14="http://schemas.microsoft.com/office/word/2010/wordml" xmlns:w15="http://schemas.microsoft.com/office/word/2012/wordml" xmlns:w16cid="http://schemas.microsoft.com/office/word/2016/wordml/cid" xmlns:w16se="http://schemas.microsoft.com/office/word/2015/wordml/symex" xmlns:wpg="http://schemas.microsoft.com/office/word/2010/wordprocessingGroup" xmlns:wpi="http://schemas.microsoft.com/office/word/2010/wordprocessingInk" xmlns:wne="http://schemas.microsoft.com/office/word/2006/wordml" xmlns:wps="http://schemas.microsoft.com/office/word/2010/wordprocessingShape" mc:Ignorable="w14 w15 w16se w16cid wp14">
+<w:document xmlns:wpc="http://schemas.microsoft.com/office/word/2010/wordprocessingCanvas" xmlns:mo="http://schemas.microsoft.com/office/mac/office/2008/main" xmlns:mc="http://schemas.openxmlformats.org/markup-compatibility/2006" xmlns:mv="urn:schemas-microsoft-com:mac:vml" xmlns:o="urn:schemas-microsoft-com:office:office" xmlns:r="http://schemas.openxmlformats.org/officeDocument/2006/relationships" xmlns:m="http://schemas.openxmlformats.org/officeDocument/2006/math" xmlns:v="urn:schemas-microsoft-com:vml" xmlns:wp14="http://schemas.microsoft.com/office/word/2010/wordprocessingDrawing" xmlns:wp="http://schemas.openxmlformats.org/drawingml/2006/wordprocessingDrawing" xmlns:w10="urn:schemas-microsoft-com:office:word" xmlns:w="http://schemas.openxmlformats.org/wordprocessingml/2006/main" xmlns:w14="http://schemas.microsoft.com/office/word/2010/wordml" xmlns:w15="http://schemas.microsoft.com/office/word/2012/wordml" xmlns:wpg="http://schemas.microsoft.com/office/word/2010/wordprocessingGroup" xmlns:wpi="http://schemas.microsoft.com/office/word/2010/wordprocessingInk" xmlns:wne="http://schemas.microsoft.com/office/word/2006/wordml" xmlns:wps="http://schemas.microsoft.com/office/word/2010/wordprocessingShape" mc:Ignorable="w14 w15 wp14">
   <w:body>
     <w:p>
       <w:pPr>
@@ -179,8 +179,6 @@
         </w:rPr>
         <w:tab/>
       </w:r>
-      <w:bookmarkStart w:id="0" w:name="_GoBack"/>
-      <w:bookmarkEnd w:id="0"/>
       <w:r>
         <w:rPr>
           <w:b/>
@@ -199,7 +197,7 @@
           <w:sz w:val="21"/>
           <w:szCs w:val="21"/>
         </w:rPr>
-        <w:t>Fall</w:t>
+        <w:t>May</w:t>
       </w:r>
       <w:r>
         <w:rPr>
@@ -219,7 +217,7 @@
           <w:sz w:val="21"/>
           <w:szCs w:val="21"/>
         </w:rPr>
-        <w:t>2018</w:t>
+        <w:t>2019</w:t>
       </w:r>
     </w:p>
     <w:p>
@@ -301,7 +299,7 @@
           <w:sz w:val="21"/>
           <w:szCs w:val="21"/>
         </w:rPr>
-        <w:t>PA: 3.93</w:t>
+        <w:t>PA: 3.91</w:t>
       </w:r>
       <w:r>
         <w:rPr>
@@ -432,42 +430,15 @@
           <w:sz w:val="21"/>
           <w:szCs w:val="21"/>
         </w:rPr>
-        <w:t>General Electric</w:t>
-      </w:r>
-      <w:r>
-        <w:rPr>
-          <w:b/>
-          <w:iCs/>
-          <w:sz w:val="21"/>
-          <w:szCs w:val="21"/>
-        </w:rPr>
-        <w:t xml:space="preserve"> Oil &amp; Gas – </w:t>
-      </w:r>
-      <w:r>
-        <w:rPr>
-          <w:b/>
-          <w:iCs/>
-          <w:sz w:val="21"/>
-          <w:szCs w:val="21"/>
-        </w:rPr>
-        <w:t>Embedded Systems</w:t>
-      </w:r>
-      <w:r>
-        <w:rPr>
-          <w:b/>
-          <w:iCs/>
-          <w:sz w:val="21"/>
-          <w:szCs w:val="21"/>
-        </w:rPr>
-        <w:t xml:space="preserve"> Summer Intern </w:t>
-      </w:r>
-      <w:r>
-        <w:rPr>
-          <w:iCs/>
-          <w:sz w:val="21"/>
-          <w:szCs w:val="21"/>
-        </w:rPr>
-        <w:t>Minden, NV</w:t>
+        <w:t xml:space="preserve">Intel Corporation – SSD Test Development Intern </w:t>
+      </w:r>
+      <w:r>
+        <w:rPr>
+          <w:iCs/>
+          <w:sz w:val="21"/>
+          <w:szCs w:val="21"/>
+        </w:rPr>
+        <w:t>Folsom, CA</w:t>
       </w:r>
       <w:r>
         <w:rPr>
@@ -488,13 +459,21 @@
       </w:r>
       <w:r>
         <w:rPr>
+          <w:iCs/>
+          <w:sz w:val="21"/>
+          <w:szCs w:val="21"/>
+        </w:rPr>
+        <w:tab/>
+      </w:r>
+      <w:r>
+        <w:rPr>
           <w:b/>
           <w:i/>
           <w:iCs/>
           <w:sz w:val="21"/>
           <w:szCs w:val="21"/>
         </w:rPr>
-        <w:t>May 2017</w:t>
+        <w:t>January 2018</w:t>
       </w:r>
       <w:r>
         <w:rPr>
@@ -534,7 +513,7 @@
           <w:sz w:val="21"/>
           <w:szCs w:val="21"/>
         </w:rPr>
-        <w:t>August 2017</w:t>
+        <w:t>Current</w:t>
       </w:r>
     </w:p>
     <w:p>
@@ -565,6 +544,340 @@
           <w:sz w:val="21"/>
           <w:szCs w:val="21"/>
         </w:rPr>
+        <w:t xml:space="preserve">Developed </w:t>
+      </w:r>
+      <w:r>
+        <w:rPr>
+          <w:iCs/>
+          <w:sz w:val="21"/>
+          <w:szCs w:val="21"/>
+        </w:rPr>
+        <w:t xml:space="preserve">wrapper </w:t>
+      </w:r>
+      <w:r>
+        <w:rPr>
+          <w:iCs/>
+          <w:sz w:val="21"/>
+          <w:szCs w:val="21"/>
+        </w:rPr>
+        <w:t xml:space="preserve">library to </w:t>
+      </w:r>
+      <w:r>
+        <w:rPr>
+          <w:iCs/>
+          <w:sz w:val="21"/>
+          <w:szCs w:val="21"/>
+        </w:rPr>
+        <w:t xml:space="preserve">interface with the test platform’s BIOS and BMC </w:t>
+      </w:r>
+      <w:r>
+        <w:rPr>
+          <w:iCs/>
+          <w:sz w:val="21"/>
+          <w:szCs w:val="21"/>
+        </w:rPr>
+        <w:t xml:space="preserve">through </w:t>
+      </w:r>
+      <w:r>
+        <w:rPr>
+          <w:iCs/>
+          <w:sz w:val="21"/>
+          <w:szCs w:val="21"/>
+        </w:rPr>
+        <w:t xml:space="preserve">the </w:t>
+      </w:r>
+      <w:r>
+        <w:rPr>
+          <w:iCs/>
+          <w:sz w:val="21"/>
+          <w:szCs w:val="21"/>
+        </w:rPr>
+        <w:t xml:space="preserve">IPMI protocol </w:t>
+      </w:r>
+    </w:p>
+    <w:p>
+      <w:pPr>
+        <w:pStyle w:val="ListParagraph"/>
+        <w:numPr>
+          <w:ilvl w:val="0"/>
+          <w:numId w:val="25"/>
+        </w:numPr>
+        <w:tabs>
+          <w:tab w:val="left" w:pos="360"/>
+          <w:tab w:val="left" w:pos="1440"/>
+          <w:tab w:val="left" w:pos="5760"/>
+          <w:tab w:val="left" w:pos="7920"/>
+          <w:tab w:val="right" w:pos="10800"/>
+        </w:tabs>
+        <w:rPr>
+          <w:b/>
+          <w:i/>
+          <w:iCs/>
+          <w:sz w:val="21"/>
+          <w:szCs w:val="21"/>
+        </w:rPr>
+      </w:pPr>
+      <w:r>
+        <w:rPr>
+          <w:iCs/>
+          <w:sz w:val="21"/>
+          <w:szCs w:val="21"/>
+        </w:rPr>
+        <w:t xml:space="preserve">Optimized read-write </w:t>
+      </w:r>
+      <w:r>
+        <w:rPr>
+          <w:iCs/>
+          <w:sz w:val="21"/>
+          <w:szCs w:val="21"/>
+        </w:rPr>
+        <w:t xml:space="preserve">test </w:t>
+      </w:r>
+      <w:r>
+        <w:rPr>
+          <w:iCs/>
+          <w:sz w:val="21"/>
+          <w:szCs w:val="21"/>
+        </w:rPr>
+        <w:t xml:space="preserve">algorithm for SSDs to dynamically </w:t>
+      </w:r>
+      <w:r>
+        <w:rPr>
+          <w:iCs/>
+          <w:sz w:val="21"/>
+          <w:szCs w:val="21"/>
+        </w:rPr>
+        <w:t>allocate resources, increasing throughput by 5%</w:t>
+      </w:r>
+    </w:p>
+    <w:p>
+      <w:pPr>
+        <w:pStyle w:val="ListParagraph"/>
+        <w:numPr>
+          <w:ilvl w:val="0"/>
+          <w:numId w:val="25"/>
+        </w:numPr>
+        <w:tabs>
+          <w:tab w:val="left" w:pos="360"/>
+          <w:tab w:val="left" w:pos="1440"/>
+          <w:tab w:val="left" w:pos="5760"/>
+          <w:tab w:val="left" w:pos="7920"/>
+          <w:tab w:val="right" w:pos="10800"/>
+        </w:tabs>
+        <w:rPr>
+          <w:b/>
+          <w:i/>
+          <w:iCs/>
+          <w:sz w:val="21"/>
+          <w:szCs w:val="21"/>
+        </w:rPr>
+      </w:pPr>
+      <w:r>
+        <w:rPr>
+          <w:iCs/>
+          <w:sz w:val="21"/>
+          <w:szCs w:val="21"/>
+        </w:rPr>
+        <w:t xml:space="preserve">Automated yield report </w:t>
+      </w:r>
+      <w:r>
+        <w:rPr>
+          <w:iCs/>
+          <w:sz w:val="21"/>
+          <w:szCs w:val="21"/>
+        </w:rPr>
+        <w:t xml:space="preserve">generation and distribution </w:t>
+      </w:r>
+      <w:r>
+        <w:rPr>
+          <w:iCs/>
+          <w:sz w:val="21"/>
+          <w:szCs w:val="21"/>
+        </w:rPr>
+        <w:t xml:space="preserve">for </w:t>
+      </w:r>
+      <w:r>
+        <w:rPr>
+          <w:iCs/>
+          <w:sz w:val="21"/>
+          <w:szCs w:val="21"/>
+        </w:rPr>
+        <w:t>3D XPoint Apache Pass</w:t>
+      </w:r>
+      <w:r>
+        <w:rPr>
+          <w:iCs/>
+          <w:sz w:val="21"/>
+          <w:szCs w:val="21"/>
+        </w:rPr>
+        <w:t xml:space="preserve"> persiste</w:t>
+      </w:r>
+      <w:r>
+        <w:rPr>
+          <w:iCs/>
+          <w:sz w:val="21"/>
+          <w:szCs w:val="21"/>
+        </w:rPr>
+        <w:t>nt memory DIMMs</w:t>
+      </w:r>
+    </w:p>
+    <w:p>
+      <w:pPr>
+        <w:tabs>
+          <w:tab w:val="left" w:pos="360"/>
+          <w:tab w:val="left" w:pos="1440"/>
+          <w:tab w:val="left" w:pos="5760"/>
+          <w:tab w:val="left" w:pos="7920"/>
+          <w:tab w:val="right" w:pos="10800"/>
+        </w:tabs>
+        <w:rPr>
+          <w:b/>
+          <w:i/>
+          <w:iCs/>
+          <w:sz w:val="21"/>
+          <w:szCs w:val="21"/>
+        </w:rPr>
+      </w:pPr>
+      <w:r>
+        <w:rPr>
+          <w:b/>
+          <w:iCs/>
+          <w:sz w:val="21"/>
+          <w:szCs w:val="21"/>
+        </w:rPr>
+        <w:t>General Electric</w:t>
+      </w:r>
+      <w:r>
+        <w:rPr>
+          <w:b/>
+          <w:iCs/>
+          <w:sz w:val="21"/>
+          <w:szCs w:val="21"/>
+        </w:rPr>
+        <w:t xml:space="preserve"> Oil &amp; Gas – </w:t>
+      </w:r>
+      <w:r>
+        <w:rPr>
+          <w:b/>
+          <w:iCs/>
+          <w:sz w:val="21"/>
+          <w:szCs w:val="21"/>
+        </w:rPr>
+        <w:t>Embedded Systems</w:t>
+      </w:r>
+      <w:r>
+        <w:rPr>
+          <w:b/>
+          <w:iCs/>
+          <w:sz w:val="21"/>
+          <w:szCs w:val="21"/>
+        </w:rPr>
+        <w:t xml:space="preserve"> Summer Intern </w:t>
+      </w:r>
+      <w:r>
+        <w:rPr>
+          <w:iCs/>
+          <w:sz w:val="21"/>
+          <w:szCs w:val="21"/>
+        </w:rPr>
+        <w:t>Minden, NV</w:t>
+      </w:r>
+      <w:r>
+        <w:rPr>
+          <w:iCs/>
+          <w:sz w:val="21"/>
+          <w:szCs w:val="21"/>
+        </w:rPr>
+        <w:tab/>
+      </w:r>
+      <w:r>
+        <w:rPr>
+          <w:iCs/>
+          <w:sz w:val="21"/>
+          <w:szCs w:val="21"/>
+        </w:rPr>
+        <w:tab/>
+        <w:t xml:space="preserve"> </w:t>
+      </w:r>
+      <w:r>
+        <w:rPr>
+          <w:b/>
+          <w:i/>
+          <w:iCs/>
+          <w:sz w:val="21"/>
+          <w:szCs w:val="21"/>
+        </w:rPr>
+        <w:t>May 2017</w:t>
+      </w:r>
+      <w:r>
+        <w:rPr>
+          <w:b/>
+          <w:i/>
+          <w:iCs/>
+          <w:sz w:val="21"/>
+          <w:szCs w:val="21"/>
+        </w:rPr>
+        <w:t xml:space="preserve"> </w:t>
+      </w:r>
+      <w:r>
+        <w:rPr>
+          <w:b/>
+          <w:i/>
+          <w:iCs/>
+          <w:sz w:val="21"/>
+          <w:szCs w:val="21"/>
+        </w:rPr>
+        <w:t>–</w:t>
+      </w:r>
+      <w:r>
+        <w:rPr>
+          <w:b/>
+          <w:i/>
+          <w:iCs/>
+          <w:sz w:val="21"/>
+          <w:szCs w:val="21"/>
+        </w:rPr>
+        <w:t xml:space="preserve"> </w:t>
+      </w:r>
+      <w:r>
+        <w:rPr>
+          <w:b/>
+          <w:i/>
+          <w:iCs/>
+          <w:sz w:val="21"/>
+          <w:szCs w:val="21"/>
+        </w:rPr>
+        <w:t>August 2017</w:t>
+      </w:r>
+    </w:p>
+    <w:p>
+      <w:pPr>
+        <w:pStyle w:val="ListParagraph"/>
+        <w:numPr>
+          <w:ilvl w:val="0"/>
+          <w:numId w:val="25"/>
+        </w:numPr>
+        <w:tabs>
+          <w:tab w:val="left" w:pos="360"/>
+          <w:tab w:val="left" w:pos="1440"/>
+          <w:tab w:val="left" w:pos="5760"/>
+          <w:tab w:val="left" w:pos="7920"/>
+          <w:tab w:val="right" w:pos="10800"/>
+        </w:tabs>
+        <w:rPr>
+          <w:b/>
+          <w:i/>
+          <w:iCs/>
+          <w:sz w:val="21"/>
+          <w:szCs w:val="21"/>
+        </w:rPr>
+      </w:pPr>
+      <w:r>
+        <w:rPr>
+          <w:iCs/>
+          <w:sz w:val="21"/>
+          <w:szCs w:val="21"/>
+        </w:rPr>
         <w:t xml:space="preserve">Developed advanced debugging system for </w:t>
       </w:r>
       <w:r>
@@ -573,15 +886,39 @@
           <w:sz w:val="21"/>
           <w:szCs w:val="21"/>
         </w:rPr>
-        <w:t xml:space="preserve">monitoring device to reduce </w:t>
-      </w:r>
-      <w:r>
-        <w:rPr>
-          <w:iCs/>
-          <w:sz w:val="21"/>
-          <w:szCs w:val="21"/>
-        </w:rPr>
-        <w:t>product development time by 3-6 months</w:t>
+        <w:t xml:space="preserve">monitoring device to </w:t>
+      </w:r>
+      <w:r>
+        <w:rPr>
+          <w:iCs/>
+          <w:sz w:val="21"/>
+          <w:szCs w:val="21"/>
+        </w:rPr>
+        <w:t xml:space="preserve">help </w:t>
+      </w:r>
+      <w:r>
+        <w:rPr>
+          <w:iCs/>
+          <w:sz w:val="21"/>
+          <w:szCs w:val="21"/>
+        </w:rPr>
+        <w:t xml:space="preserve">reduce </w:t>
+      </w:r>
+      <w:r>
+        <w:rPr>
+          <w:iCs/>
+          <w:sz w:val="21"/>
+          <w:szCs w:val="21"/>
+        </w:rPr>
+        <w:t>product development time by 3</w:t>
+      </w:r>
+      <w:r>
+        <w:rPr>
+          <w:iCs/>
+          <w:sz w:val="21"/>
+          <w:szCs w:val="21"/>
+        </w:rPr>
+        <w:t xml:space="preserve"> months</w:t>
       </w:r>
     </w:p>
     <w:p>
@@ -1427,8 +1764,26 @@
           <w:sz w:val="21"/>
           <w:szCs w:val="21"/>
         </w:rPr>
-        <w:t>Implemented vibrational system using accelerometers and bone transducers to generate a heatmap that would predict sensor location as a proof of concept</w:t>
-      </w:r>
+        <w:t xml:space="preserve">Implemented vibrational system using accelerometers and bone transducers to generate a </w:t>
+      </w:r>
+      <w:r>
+        <w:rPr>
+          <w:iCs/>
+          <w:sz w:val="21"/>
+          <w:szCs w:val="21"/>
+        </w:rPr>
+        <w:t>heat map</w:t>
+      </w:r>
+      <w:r>
+        <w:rPr>
+          <w:iCs/>
+          <w:sz w:val="21"/>
+          <w:szCs w:val="21"/>
+        </w:rPr>
+        <w:t xml:space="preserve"> that would predict sensor location as a proof of concept</w:t>
+      </w:r>
+      <w:bookmarkStart w:id="0" w:name="_GoBack"/>
+      <w:bookmarkEnd w:id="0"/>
     </w:p>
     <w:p>
       <w:pPr>
@@ -1497,6 +1852,283 @@
           <w:u w:val="thick"/>
         </w:rPr>
         <w:tab/>
+      </w:r>
+    </w:p>
+    <w:p>
+      <w:pPr>
+        <w:tabs>
+          <w:tab w:val="left" w:pos="360"/>
+          <w:tab w:val="left" w:pos="1440"/>
+        </w:tabs>
+        <w:rPr>
+          <w:b/>
+          <w:iCs/>
+          <w:sz w:val="21"/>
+          <w:szCs w:val="21"/>
+        </w:rPr>
+      </w:pPr>
+      <w:r>
+        <w:rPr>
+          <w:b/>
+          <w:iCs/>
+          <w:sz w:val="21"/>
+          <w:szCs w:val="21"/>
+        </w:rPr>
+        <w:t xml:space="preserve">Internet of Things </w:t>
+      </w:r>
+      <w:r>
+        <w:rPr>
+          <w:b/>
+          <w:iCs/>
+          <w:sz w:val="21"/>
+          <w:szCs w:val="21"/>
+        </w:rPr>
+        <w:t xml:space="preserve">(IoT) </w:t>
+      </w:r>
+      <w:r>
+        <w:rPr>
+          <w:b/>
+          <w:iCs/>
+          <w:sz w:val="21"/>
+          <w:szCs w:val="21"/>
+        </w:rPr>
+        <w:t>Smart Hedgehog Home</w:t>
+      </w:r>
+      <w:r>
+        <w:rPr>
+          <w:b/>
+          <w:iCs/>
+          <w:sz w:val="21"/>
+          <w:szCs w:val="21"/>
+        </w:rPr>
+        <w:tab/>
+      </w:r>
+      <w:r>
+        <w:rPr>
+          <w:b/>
+          <w:iCs/>
+          <w:sz w:val="21"/>
+          <w:szCs w:val="21"/>
+        </w:rPr>
+        <w:tab/>
+      </w:r>
+      <w:r>
+        <w:rPr>
+          <w:b/>
+          <w:iCs/>
+          <w:sz w:val="21"/>
+          <w:szCs w:val="21"/>
+        </w:rPr>
+        <w:tab/>
+      </w:r>
+      <w:r>
+        <w:rPr>
+          <w:b/>
+          <w:iCs/>
+          <w:sz w:val="21"/>
+          <w:szCs w:val="21"/>
+        </w:rPr>
+        <w:tab/>
+      </w:r>
+      <w:r>
+        <w:rPr>
+          <w:b/>
+          <w:iCs/>
+          <w:sz w:val="21"/>
+          <w:szCs w:val="21"/>
+        </w:rPr>
+        <w:tab/>
+      </w:r>
+      <w:r>
+        <w:rPr>
+          <w:b/>
+          <w:iCs/>
+          <w:sz w:val="21"/>
+          <w:szCs w:val="21"/>
+        </w:rPr>
+        <w:tab/>
+        <w:t xml:space="preserve">    </w:t>
+      </w:r>
+      <w:r>
+        <w:rPr>
+          <w:b/>
+          <w:i/>
+          <w:iCs/>
+          <w:sz w:val="21"/>
+          <w:szCs w:val="21"/>
+        </w:rPr>
+        <w:t>August 2017 –</w:t>
+      </w:r>
+      <w:r>
+        <w:rPr>
+          <w:b/>
+          <w:i/>
+          <w:iCs/>
+          <w:sz w:val="21"/>
+          <w:szCs w:val="21"/>
+        </w:rPr>
+        <w:t xml:space="preserve"> </w:t>
+      </w:r>
+      <w:r>
+        <w:rPr>
+          <w:b/>
+          <w:i/>
+          <w:iCs/>
+          <w:sz w:val="21"/>
+          <w:szCs w:val="21"/>
+        </w:rPr>
+        <w:t>December 2017</w:t>
+      </w:r>
+    </w:p>
+    <w:p>
+      <w:pPr>
+        <w:pStyle w:val="ListParagraph"/>
+        <w:numPr>
+          <w:ilvl w:val="0"/>
+          <w:numId w:val="20"/>
+        </w:numPr>
+        <w:tabs>
+          <w:tab w:val="left" w:pos="360"/>
+          <w:tab w:val="left" w:pos="1440"/>
+          <w:tab w:val="left" w:pos="5760"/>
+          <w:tab w:val="left" w:pos="7920"/>
+          <w:tab w:val="right" w:pos="10800"/>
+        </w:tabs>
+        <w:rPr>
+          <w:iCs/>
+          <w:sz w:val="21"/>
+          <w:szCs w:val="21"/>
+        </w:rPr>
+      </w:pPr>
+      <w:r>
+        <w:rPr>
+          <w:iCs/>
+          <w:sz w:val="21"/>
+          <w:szCs w:val="21"/>
+        </w:rPr>
+        <w:t xml:space="preserve">Developed </w:t>
+      </w:r>
+      <w:r>
+        <w:rPr>
+          <w:iCs/>
+          <w:sz w:val="21"/>
+          <w:szCs w:val="21"/>
+        </w:rPr>
+        <w:t xml:space="preserve">open source </w:t>
+      </w:r>
+      <w:r>
+        <w:rPr>
+          <w:iCs/>
+          <w:sz w:val="21"/>
+          <w:szCs w:val="21"/>
+        </w:rPr>
+        <w:t xml:space="preserve">smart environment </w:t>
+      </w:r>
+      <w:r>
+        <w:rPr>
+          <w:iCs/>
+          <w:sz w:val="21"/>
+          <w:szCs w:val="21"/>
+        </w:rPr>
+        <w:t xml:space="preserve">for hedgehog with monitoring features </w:t>
+      </w:r>
+      <w:r>
+        <w:rPr>
+          <w:iCs/>
+          <w:sz w:val="21"/>
+          <w:szCs w:val="21"/>
+        </w:rPr>
+        <w:t>driven by data collected from a range of sensors</w:t>
+      </w:r>
+      <w:r>
+        <w:rPr>
+          <w:iCs/>
+          <w:sz w:val="21"/>
+          <w:szCs w:val="21"/>
+        </w:rPr>
+        <w:t xml:space="preserve"> such as temperature sensor, camera, speaker, servo motors to autonomously control hedgehog home</w:t>
+      </w:r>
+    </w:p>
+    <w:p>
+      <w:pPr>
+        <w:pStyle w:val="ListParagraph"/>
+        <w:numPr>
+          <w:ilvl w:val="0"/>
+          <w:numId w:val="20"/>
+        </w:numPr>
+        <w:tabs>
+          <w:tab w:val="left" w:pos="360"/>
+          <w:tab w:val="left" w:pos="1440"/>
+          <w:tab w:val="left" w:pos="5760"/>
+          <w:tab w:val="left" w:pos="7920"/>
+          <w:tab w:val="right" w:pos="10800"/>
+        </w:tabs>
+        <w:rPr>
+          <w:iCs/>
+          <w:sz w:val="21"/>
+          <w:szCs w:val="21"/>
+        </w:rPr>
+      </w:pPr>
+      <w:r>
+        <w:rPr>
+          <w:iCs/>
+          <w:sz w:val="21"/>
+          <w:szCs w:val="21"/>
+        </w:rPr>
+        <w:t xml:space="preserve">Designed </w:t>
+      </w:r>
+      <w:r>
+        <w:rPr>
+          <w:iCs/>
+          <w:sz w:val="21"/>
+          <w:szCs w:val="21"/>
+        </w:rPr>
+        <w:t xml:space="preserve">fault tolerant </w:t>
+      </w:r>
+      <w:r>
+        <w:rPr>
+          <w:iCs/>
+          <w:sz w:val="21"/>
+          <w:szCs w:val="21"/>
+        </w:rPr>
+        <w:t>arch</w:t>
+      </w:r>
+      <w:r>
+        <w:rPr>
+          <w:iCs/>
+          <w:sz w:val="21"/>
+          <w:szCs w:val="21"/>
+        </w:rPr>
+        <w:t>itecture of smart home system using RPC for communication between microcontrollers</w:t>
+      </w:r>
+    </w:p>
+    <w:p>
+      <w:pPr>
+        <w:pStyle w:val="ListParagraph"/>
+        <w:numPr>
+          <w:ilvl w:val="0"/>
+          <w:numId w:val="20"/>
+        </w:numPr>
+        <w:tabs>
+          <w:tab w:val="left" w:pos="360"/>
+          <w:tab w:val="left" w:pos="1440"/>
+          <w:tab w:val="left" w:pos="5760"/>
+          <w:tab w:val="left" w:pos="7920"/>
+          <w:tab w:val="right" w:pos="10800"/>
+        </w:tabs>
+        <w:rPr>
+          <w:iCs/>
+          <w:sz w:val="21"/>
+          <w:szCs w:val="21"/>
+        </w:rPr>
+      </w:pPr>
+      <w:r>
+        <w:rPr>
+          <w:iCs/>
+          <w:sz w:val="21"/>
+          <w:szCs w:val="21"/>
+        </w:rPr>
+        <w:t>Deployed application on basic Flask server using Amazon Web Services (AWS) cloud technology including: EC2, SQS, DynamoDB and S3 Bucket</w:t>
       </w:r>
     </w:p>
     <w:p>
@@ -1672,396 +2304,6 @@
           <w:szCs w:val="21"/>
         </w:rPr>
         <w:t>% accuracy</w:t>
-      </w:r>
-    </w:p>
-    <w:p>
-      <w:pPr>
-        <w:tabs>
-          <w:tab w:val="left" w:pos="360"/>
-          <w:tab w:val="left" w:pos="1440"/>
-          <w:tab w:val="left" w:pos="5760"/>
-          <w:tab w:val="left" w:pos="7920"/>
-          <w:tab w:val="right" w:pos="10800"/>
-        </w:tabs>
-        <w:rPr>
-          <w:b/>
-          <w:iCs/>
-          <w:sz w:val="21"/>
-          <w:szCs w:val="21"/>
-        </w:rPr>
-      </w:pPr>
-      <w:r>
-        <w:rPr>
-          <w:b/>
-          <w:iCs/>
-          <w:sz w:val="21"/>
-          <w:szCs w:val="21"/>
-        </w:rPr>
-        <w:t>Pipelined LC-3b Microarchitecture Simulator</w:t>
-      </w:r>
-      <w:r>
-        <w:rPr>
-          <w:b/>
-          <w:i/>
-          <w:iCs/>
-          <w:sz w:val="21"/>
-          <w:szCs w:val="21"/>
-        </w:rPr>
-        <w:t xml:space="preserve"> </w:t>
-      </w:r>
-      <w:r>
-        <w:rPr>
-          <w:b/>
-          <w:i/>
-          <w:iCs/>
-          <w:sz w:val="21"/>
-          <w:szCs w:val="21"/>
-        </w:rPr>
-        <w:tab/>
-      </w:r>
-      <w:r>
-        <w:rPr>
-          <w:b/>
-          <w:i/>
-          <w:iCs/>
-          <w:sz w:val="21"/>
-          <w:szCs w:val="21"/>
-        </w:rPr>
-        <w:tab/>
-      </w:r>
-      <w:r>
-        <w:rPr>
-          <w:b/>
-          <w:i/>
-          <w:iCs/>
-          <w:sz w:val="21"/>
-          <w:szCs w:val="21"/>
-        </w:rPr>
-        <w:tab/>
-        <w:t>January 2017 –</w:t>
-      </w:r>
-      <w:r>
-        <w:rPr>
-          <w:b/>
-          <w:i/>
-          <w:iCs/>
-          <w:sz w:val="21"/>
-          <w:szCs w:val="21"/>
-        </w:rPr>
-        <w:t xml:space="preserve"> </w:t>
-      </w:r>
-      <w:r>
-        <w:rPr>
-          <w:b/>
-          <w:i/>
-          <w:iCs/>
-          <w:sz w:val="21"/>
-          <w:szCs w:val="21"/>
-        </w:rPr>
-        <w:t>May 2017</w:t>
-      </w:r>
-    </w:p>
-    <w:p>
-      <w:pPr>
-        <w:pStyle w:val="ListParagraph"/>
-        <w:numPr>
-          <w:ilvl w:val="0"/>
-          <w:numId w:val="21"/>
-        </w:numPr>
-        <w:tabs>
-          <w:tab w:val="left" w:pos="360"/>
-          <w:tab w:val="left" w:pos="1440"/>
-          <w:tab w:val="left" w:pos="5760"/>
-          <w:tab w:val="left" w:pos="7920"/>
-          <w:tab w:val="right" w:pos="10800"/>
-        </w:tabs>
-        <w:rPr>
-          <w:b/>
-          <w:iCs/>
-          <w:sz w:val="21"/>
-          <w:szCs w:val="21"/>
-        </w:rPr>
-      </w:pPr>
-      <w:r>
-        <w:rPr>
-          <w:iCs/>
-          <w:sz w:val="21"/>
-          <w:szCs w:val="21"/>
-        </w:rPr>
-        <w:t>Implemented an LC-3b ISA and microarchitecture simulator with dependency checking and an L1 cache, L2 cache, and DRAM</w:t>
-      </w:r>
-      <w:r>
-        <w:rPr>
-          <w:iCs/>
-          <w:sz w:val="21"/>
-          <w:szCs w:val="21"/>
-        </w:rPr>
-        <w:t xml:space="preserve"> with multiple replacement policies</w:t>
-      </w:r>
-    </w:p>
-    <w:p>
-      <w:pPr>
-        <w:pStyle w:val="ListParagraph"/>
-        <w:numPr>
-          <w:ilvl w:val="0"/>
-          <w:numId w:val="21"/>
-        </w:numPr>
-        <w:tabs>
-          <w:tab w:val="left" w:pos="360"/>
-          <w:tab w:val="left" w:pos="1440"/>
-          <w:tab w:val="left" w:pos="5760"/>
-          <w:tab w:val="left" w:pos="7920"/>
-          <w:tab w:val="right" w:pos="10800"/>
-        </w:tabs>
-        <w:rPr>
-          <w:b/>
-          <w:iCs/>
-          <w:sz w:val="21"/>
-          <w:szCs w:val="21"/>
-        </w:rPr>
-      </w:pPr>
-      <w:r>
-        <w:rPr>
-          <w:iCs/>
-          <w:sz w:val="21"/>
-          <w:szCs w:val="21"/>
-        </w:rPr>
-        <w:t>Added additional functionality with a two-bit counter and two-level branch predictor with an average 88% accuracy</w:t>
-      </w:r>
-    </w:p>
-    <w:p>
-      <w:pPr>
-        <w:tabs>
-          <w:tab w:val="left" w:pos="360"/>
-          <w:tab w:val="left" w:pos="1440"/>
-        </w:tabs>
-        <w:rPr>
-          <w:b/>
-          <w:iCs/>
-          <w:sz w:val="21"/>
-          <w:szCs w:val="21"/>
-        </w:rPr>
-      </w:pPr>
-      <w:r>
-        <w:rPr>
-          <w:b/>
-          <w:iCs/>
-          <w:sz w:val="21"/>
-          <w:szCs w:val="21"/>
-        </w:rPr>
-        <w:t>Autonomous Robot for Search and Retrieval Competition</w:t>
-      </w:r>
-      <w:r>
-        <w:rPr>
-          <w:b/>
-          <w:iCs/>
-          <w:sz w:val="21"/>
-          <w:szCs w:val="21"/>
-        </w:rPr>
-        <w:t xml:space="preserve"> </w:t>
-      </w:r>
-      <w:r>
-        <w:rPr>
-          <w:b/>
-          <w:iCs/>
-          <w:sz w:val="21"/>
-          <w:szCs w:val="21"/>
-        </w:rPr>
-        <w:tab/>
-      </w:r>
-      <w:r>
-        <w:rPr>
-          <w:b/>
-          <w:iCs/>
-          <w:sz w:val="21"/>
-          <w:szCs w:val="21"/>
-        </w:rPr>
-        <w:tab/>
-      </w:r>
-      <w:r>
-        <w:rPr>
-          <w:b/>
-          <w:iCs/>
-          <w:sz w:val="21"/>
-          <w:szCs w:val="21"/>
-        </w:rPr>
-        <w:tab/>
-      </w:r>
-      <w:r>
-        <w:rPr>
-          <w:b/>
-          <w:iCs/>
-          <w:sz w:val="21"/>
-          <w:szCs w:val="21"/>
-        </w:rPr>
-        <w:tab/>
-        <w:t xml:space="preserve">    </w:t>
-      </w:r>
-      <w:r>
-        <w:rPr>
-          <w:b/>
-          <w:i/>
-          <w:iCs/>
-          <w:sz w:val="21"/>
-          <w:szCs w:val="21"/>
-        </w:rPr>
-        <w:t>August 2016 –</w:t>
-      </w:r>
-      <w:r>
-        <w:rPr>
-          <w:b/>
-          <w:i/>
-          <w:iCs/>
-          <w:sz w:val="21"/>
-          <w:szCs w:val="21"/>
-        </w:rPr>
-        <w:t xml:space="preserve"> </w:t>
-      </w:r>
-      <w:r>
-        <w:rPr>
-          <w:b/>
-          <w:i/>
-          <w:iCs/>
-          <w:sz w:val="21"/>
-          <w:szCs w:val="21"/>
-        </w:rPr>
-        <w:t>December 2016</w:t>
-      </w:r>
-    </w:p>
-    <w:p>
-      <w:pPr>
-        <w:pStyle w:val="ListParagraph"/>
-        <w:numPr>
-          <w:ilvl w:val="0"/>
-          <w:numId w:val="20"/>
-        </w:numPr>
-        <w:tabs>
-          <w:tab w:val="left" w:pos="360"/>
-          <w:tab w:val="left" w:pos="1440"/>
-          <w:tab w:val="left" w:pos="5760"/>
-          <w:tab w:val="left" w:pos="7920"/>
-          <w:tab w:val="right" w:pos="10800"/>
-        </w:tabs>
-        <w:rPr>
-          <w:iCs/>
-          <w:sz w:val="21"/>
-          <w:szCs w:val="21"/>
-        </w:rPr>
-      </w:pPr>
-      <w:r>
-        <w:rPr>
-          <w:iCs/>
-          <w:sz w:val="21"/>
-          <w:szCs w:val="21"/>
-        </w:rPr>
-        <w:t xml:space="preserve">Given a differential drive robot with a caster wheel, sonar transducers, odometers, wheel encoders and equipped with a DE2 board, the </w:t>
-      </w:r>
-      <w:r>
-        <w:rPr>
-          <w:iCs/>
-          <w:sz w:val="21"/>
-          <w:szCs w:val="21"/>
-        </w:rPr>
-        <w:t>objective was for the robot to: sense, tag, and six objects in an 8’ x 12’ rectangular walled-off arena.</w:t>
-      </w:r>
-    </w:p>
-    <w:p>
-      <w:pPr>
-        <w:pStyle w:val="ListParagraph"/>
-        <w:numPr>
-          <w:ilvl w:val="0"/>
-          <w:numId w:val="19"/>
-        </w:numPr>
-        <w:tabs>
-          <w:tab w:val="left" w:pos="360"/>
-          <w:tab w:val="left" w:pos="1440"/>
-          <w:tab w:val="left" w:pos="5760"/>
-          <w:tab w:val="left" w:pos="7920"/>
-          <w:tab w:val="right" w:pos="10800"/>
-        </w:tabs>
-        <w:rPr>
-          <w:iCs/>
-          <w:sz w:val="21"/>
-          <w:szCs w:val="21"/>
-        </w:rPr>
-      </w:pPr>
-      <w:r>
-        <w:rPr>
-          <w:iCs/>
-          <w:sz w:val="21"/>
-          <w:szCs w:val="21"/>
-        </w:rPr>
-        <w:t xml:space="preserve">Implemented Simple Computer </w:t>
-      </w:r>
-      <w:r>
-        <w:rPr>
-          <w:iCs/>
-          <w:sz w:val="21"/>
-          <w:szCs w:val="21"/>
-        </w:rPr>
-        <w:t xml:space="preserve">on Altera FPGA with </w:t>
-      </w:r>
-      <w:r>
-        <w:rPr>
-          <w:iCs/>
-          <w:sz w:val="21"/>
-          <w:szCs w:val="21"/>
-        </w:rPr>
-        <w:t xml:space="preserve">VHDL to add instructions (such as FETCH, DECODE, XOR, JPOS, JNEG, CALL, RETURN, etc.…) for robot </w:t>
-      </w:r>
-      <w:r>
-        <w:rPr>
-          <w:iCs/>
-          <w:sz w:val="21"/>
-          <w:szCs w:val="21"/>
-        </w:rPr>
-        <w:t xml:space="preserve">and to support interfacing </w:t>
-      </w:r>
-      <w:r>
-        <w:rPr>
-          <w:iCs/>
-          <w:sz w:val="21"/>
-          <w:szCs w:val="21"/>
-        </w:rPr>
-        <w:t>with hardware through I/O operations</w:t>
-      </w:r>
-    </w:p>
-    <w:p>
-      <w:pPr>
-        <w:pStyle w:val="ListParagraph"/>
-        <w:numPr>
-          <w:ilvl w:val="0"/>
-          <w:numId w:val="19"/>
-        </w:numPr>
-        <w:tabs>
-          <w:tab w:val="left" w:pos="360"/>
-          <w:tab w:val="left" w:pos="1440"/>
-          <w:tab w:val="left" w:pos="5760"/>
-          <w:tab w:val="left" w:pos="7920"/>
-          <w:tab w:val="right" w:pos="10800"/>
-        </w:tabs>
-        <w:rPr>
-          <w:b/>
-          <w:iCs/>
-          <w:sz w:val="21"/>
-          <w:szCs w:val="21"/>
-        </w:rPr>
-      </w:pPr>
-      <w:r>
-        <w:rPr>
-          <w:iCs/>
-          <w:sz w:val="21"/>
-          <w:szCs w:val="21"/>
-        </w:rPr>
-        <w:t xml:space="preserve">Implemented wall-guided movement, movement alignment, </w:t>
-      </w:r>
-      <w:r>
-        <w:rPr>
-          <w:iCs/>
-          <w:sz w:val="21"/>
-          <w:szCs w:val="21"/>
-        </w:rPr>
-        <w:t>and path planning algorithms for searching objects</w:t>
       </w:r>
     </w:p>
     <w:p>
@@ -2703,15 +2945,7 @@
                 <w:sz w:val="21"/>
                 <w:szCs w:val="21"/>
               </w:rPr>
-              <w:t>Java</w:t>
-            </w:r>
-            <w:r>
-              <w:rPr>
-                <w:iCs/>
-                <w:sz w:val="21"/>
-                <w:szCs w:val="21"/>
-              </w:rPr>
-              <w:t>,</w:t>
+              <w:t>C/C++, Python,</w:t>
             </w:r>
             <w:r>
               <w:rPr>
@@ -2727,7 +2961,7 @@
                 <w:sz w:val="21"/>
                 <w:szCs w:val="21"/>
               </w:rPr>
-              <w:t xml:space="preserve"> C,</w:t>
+              <w:t xml:space="preserve"> Java, C#</w:t>
             </w:r>
             <w:r>
               <w:rPr>
@@ -2735,23 +2969,7 @@
                 <w:sz w:val="21"/>
                 <w:szCs w:val="21"/>
               </w:rPr>
-              <w:t xml:space="preserve"> C++, </w:t>
-            </w:r>
-            <w:r>
-              <w:rPr>
-                <w:iCs/>
-                <w:sz w:val="21"/>
-                <w:szCs w:val="21"/>
-              </w:rPr>
-              <w:t xml:space="preserve">C#, .NET, </w:t>
-            </w:r>
-            <w:r>
-              <w:rPr>
-                <w:iCs/>
-                <w:sz w:val="21"/>
-                <w:szCs w:val="21"/>
-              </w:rPr>
-              <w:t xml:space="preserve">Assembly, </w:t>
+              <w:t xml:space="preserve">, </w:t>
             </w:r>
             <w:r>
               <w:rPr>
@@ -2791,15 +3009,7 @@
                 <w:sz w:val="21"/>
                 <w:szCs w:val="21"/>
               </w:rPr>
-              <w:t xml:space="preserve">, </w:t>
-            </w:r>
-            <w:r>
-              <w:rPr>
-                <w:iCs/>
-                <w:sz w:val="21"/>
-                <w:szCs w:val="21"/>
-              </w:rPr>
-              <w:t>Python</w:t>
+              <w:t>, Bash</w:t>
             </w:r>
           </w:p>
         </w:tc>
@@ -3099,8 +3309,8 @@
 </file>
 
 <file path=word/numbering.xml><?xml version="1.0" encoding="utf-8"?>
-<w:numbering xmlns:wpc="http://schemas.microsoft.com/office/word/2010/wordprocessingCanvas" xmlns:cx="http://schemas.microsoft.com/office/drawing/2014/chartex" xmlns:cx1="http://schemas.microsoft.com/office/drawing/2015/9/8/chartex" xmlns:cx2="http://schemas.microsoft.com/office/drawing/2015/10/21/chartex" xmlns:cx3="http://schemas.microsoft.com/office/drawing/2016/5/9/chartex" xmlns:cx4="http://schemas.microsoft.com/office/drawing/2016/5/10/chartex" xmlns:cx5="http://schemas.microsoft.com/office/drawing/2016/5/11/chartex" xmlns:cx6="http://schemas.microsoft.com/office/drawing/2016/5/12/chartex" xmlns:cx7="http://schemas.microsoft.com/office/drawing/2016/5/13/chartex" xmlns:cx8="http://schemas.microsoft.com/office/drawing/2016/5/14/chartex" xmlns:mc="http://schemas.openxmlformats.org/markup-compatibility/2006" xmlns:aink="http://schemas.microsoft.com/office/drawing/2016/ink" xmlns:am3d="http://schemas.microsoft.com/office/drawing/2017/model3d" xmlns:o="urn:schemas-microsoft-com:office:office" xmlns:r="http://schemas.openxmlformats.org/officeDocument/2006/relationships" xmlns:m="http://schemas.openxmlformats.org/officeDocument/2006/math" xmlns:v="urn:schemas-microsoft-com:vml" xmlns:wp14="http://schemas.microsoft.com/office/word/2010/wordprocessingDrawing" xmlns:wp="http://schemas.openxmlformats.org/drawingml/2006/wordprocessingDrawing" xmlns:w10="urn:schemas-microsoft-com:office:word" xmlns:w="http://schemas.openxmlformats.org/wordprocessingml/2006/main" xmlns:w14="http://schemas.microsoft.com/office/word/2010/wordml" xmlns:w15="http://schemas.microsoft.com/office/word/2012/wordml" xmlns:w16cid="http://schemas.microsoft.com/office/word/2016/wordml/cid" xmlns:w16se="http://schemas.microsoft.com/office/word/2015/wordml/symex" xmlns:wpg="http://schemas.microsoft.com/office/word/2010/wordprocessingGroup" xmlns:wpi="http://schemas.microsoft.com/office/word/2010/wordprocessingInk" xmlns:wne="http://schemas.microsoft.com/office/word/2006/wordml" xmlns:wps="http://schemas.microsoft.com/office/word/2010/wordprocessingShape" mc:Ignorable="w14 w15 w16se w16cid wp14">
-  <w:abstractNum w:abstractNumId="0" w15:restartNumberingAfterBreak="0">
+<w:numbering xmlns:wpc="http://schemas.microsoft.com/office/word/2010/wordprocessingCanvas" xmlns:mo="http://schemas.microsoft.com/office/mac/office/2008/main" xmlns:mc="http://schemas.openxmlformats.org/markup-compatibility/2006" xmlns:mv="urn:schemas-microsoft-com:mac:vml" xmlns:o="urn:schemas-microsoft-com:office:office" xmlns:r="http://schemas.openxmlformats.org/officeDocument/2006/relationships" xmlns:m="http://schemas.openxmlformats.org/officeDocument/2006/math" xmlns:v="urn:schemas-microsoft-com:vml" xmlns:wp14="http://schemas.microsoft.com/office/word/2010/wordprocessingDrawing" xmlns:wp="http://schemas.openxmlformats.org/drawingml/2006/wordprocessingDrawing" xmlns:w10="urn:schemas-microsoft-com:office:word" xmlns:w="http://schemas.openxmlformats.org/wordprocessingml/2006/main" xmlns:w14="http://schemas.microsoft.com/office/word/2010/wordml" xmlns:w15="http://schemas.microsoft.com/office/word/2012/wordml" xmlns:wpg="http://schemas.microsoft.com/office/word/2010/wordprocessingGroup" xmlns:wpi="http://schemas.microsoft.com/office/word/2010/wordprocessingInk" xmlns:wne="http://schemas.microsoft.com/office/word/2006/wordml" xmlns:wps="http://schemas.microsoft.com/office/word/2010/wordprocessingShape" mc:Ignorable="w14 w15 wp14">
+  <w:abstractNum w:abstractNumId="0">
     <w:nsid w:val="0552401A"/>
     <w:multiLevelType w:val="hybridMultilevel"/>
     <w:tmpl w:val="D2A0E0C4"/>
@@ -3213,7 +3423,7 @@
       </w:rPr>
     </w:lvl>
   </w:abstractNum>
-  <w:abstractNum w:abstractNumId="1" w15:restartNumberingAfterBreak="0">
+  <w:abstractNum w:abstractNumId="1">
     <w:nsid w:val="0A4070EC"/>
     <w:multiLevelType w:val="hybridMultilevel"/>
     <w:tmpl w:val="D9AC22CA"/>
@@ -3326,7 +3536,7 @@
       </w:rPr>
     </w:lvl>
   </w:abstractNum>
-  <w:abstractNum w:abstractNumId="2" w15:restartNumberingAfterBreak="0">
+  <w:abstractNum w:abstractNumId="2">
     <w:nsid w:val="0CD91289"/>
     <w:multiLevelType w:val="hybridMultilevel"/>
     <w:tmpl w:val="8FB6E056"/>
@@ -3439,7 +3649,7 @@
       </w:rPr>
     </w:lvl>
   </w:abstractNum>
-  <w:abstractNum w:abstractNumId="3" w15:restartNumberingAfterBreak="0">
+  <w:abstractNum w:abstractNumId="3">
     <w:nsid w:val="10327DD2"/>
     <w:multiLevelType w:val="hybridMultilevel"/>
     <w:tmpl w:val="CA6AECD8"/>
@@ -3552,7 +3762,7 @@
       </w:rPr>
     </w:lvl>
   </w:abstractNum>
-  <w:abstractNum w:abstractNumId="4" w15:restartNumberingAfterBreak="0">
+  <w:abstractNum w:abstractNumId="4">
     <w:nsid w:val="14E4121C"/>
     <w:multiLevelType w:val="hybridMultilevel"/>
     <w:tmpl w:val="E99A60F6"/>
@@ -3665,7 +3875,7 @@
       </w:rPr>
     </w:lvl>
   </w:abstractNum>
-  <w:abstractNum w:abstractNumId="5" w15:restartNumberingAfterBreak="0">
+  <w:abstractNum w:abstractNumId="5">
     <w:nsid w:val="15871A67"/>
     <w:multiLevelType w:val="hybridMultilevel"/>
     <w:tmpl w:val="507897C6"/>
@@ -3778,7 +3988,7 @@
       </w:rPr>
     </w:lvl>
   </w:abstractNum>
-  <w:abstractNum w:abstractNumId="6" w15:restartNumberingAfterBreak="0">
+  <w:abstractNum w:abstractNumId="6">
     <w:nsid w:val="1DCE12BC"/>
     <w:multiLevelType w:val="hybridMultilevel"/>
     <w:tmpl w:val="4CD2AC04"/>
@@ -3891,7 +4101,7 @@
       </w:rPr>
     </w:lvl>
   </w:abstractNum>
-  <w:abstractNum w:abstractNumId="7" w15:restartNumberingAfterBreak="0">
+  <w:abstractNum w:abstractNumId="7">
     <w:nsid w:val="24A45000"/>
     <w:multiLevelType w:val="hybridMultilevel"/>
     <w:tmpl w:val="BE1AA34A"/>
@@ -4004,7 +4214,7 @@
       </w:rPr>
     </w:lvl>
   </w:abstractNum>
-  <w:abstractNum w:abstractNumId="8" w15:restartNumberingAfterBreak="0">
+  <w:abstractNum w:abstractNumId="8">
     <w:nsid w:val="331205D4"/>
     <w:multiLevelType w:val="hybridMultilevel"/>
     <w:tmpl w:val="735CF10C"/>
@@ -4117,7 +4327,7 @@
       </w:rPr>
     </w:lvl>
   </w:abstractNum>
-  <w:abstractNum w:abstractNumId="9" w15:restartNumberingAfterBreak="0">
+  <w:abstractNum w:abstractNumId="9">
     <w:nsid w:val="39E67084"/>
     <w:multiLevelType w:val="hybridMultilevel"/>
     <w:tmpl w:val="7EDE8E9C"/>
@@ -4258,7 +4468,7 @@
       </w:rPr>
     </w:lvl>
   </w:abstractNum>
-  <w:abstractNum w:abstractNumId="10" w15:restartNumberingAfterBreak="0">
+  <w:abstractNum w:abstractNumId="10">
     <w:nsid w:val="3F13062C"/>
     <w:multiLevelType w:val="hybridMultilevel"/>
     <w:tmpl w:val="EB54936E"/>
@@ -4371,7 +4581,7 @@
       </w:rPr>
     </w:lvl>
   </w:abstractNum>
-  <w:abstractNum w:abstractNumId="11" w15:restartNumberingAfterBreak="0">
+  <w:abstractNum w:abstractNumId="11">
     <w:nsid w:val="439E5495"/>
     <w:multiLevelType w:val="hybridMultilevel"/>
     <w:tmpl w:val="319A4B5C"/>
@@ -4484,7 +4694,7 @@
       </w:rPr>
     </w:lvl>
   </w:abstractNum>
-  <w:abstractNum w:abstractNumId="12" w15:restartNumberingAfterBreak="0">
+  <w:abstractNum w:abstractNumId="12">
     <w:nsid w:val="458F3B24"/>
     <w:multiLevelType w:val="hybridMultilevel"/>
     <w:tmpl w:val="6134965A"/>
@@ -4597,7 +4807,7 @@
       </w:rPr>
     </w:lvl>
   </w:abstractNum>
-  <w:abstractNum w:abstractNumId="13" w15:restartNumberingAfterBreak="0">
+  <w:abstractNum w:abstractNumId="13">
     <w:nsid w:val="461C742B"/>
     <w:multiLevelType w:val="hybridMultilevel"/>
     <w:tmpl w:val="EA1248CC"/>
@@ -4710,7 +4920,7 @@
       </w:rPr>
     </w:lvl>
   </w:abstractNum>
-  <w:abstractNum w:abstractNumId="14" w15:restartNumberingAfterBreak="0">
+  <w:abstractNum w:abstractNumId="14">
     <w:nsid w:val="47F30A0C"/>
     <w:multiLevelType w:val="hybridMultilevel"/>
     <w:tmpl w:val="2368D408"/>
@@ -4823,7 +5033,7 @@
       </w:rPr>
     </w:lvl>
   </w:abstractNum>
-  <w:abstractNum w:abstractNumId="15" w15:restartNumberingAfterBreak="0">
+  <w:abstractNum w:abstractNumId="15">
     <w:nsid w:val="4B0E2499"/>
     <w:multiLevelType w:val="hybridMultilevel"/>
     <w:tmpl w:val="75D4B1A4"/>
@@ -4936,7 +5146,7 @@
       </w:rPr>
     </w:lvl>
   </w:abstractNum>
-  <w:abstractNum w:abstractNumId="16" w15:restartNumberingAfterBreak="0">
+  <w:abstractNum w:abstractNumId="16">
     <w:nsid w:val="4E0E2C71"/>
     <w:multiLevelType w:val="hybridMultilevel"/>
     <w:tmpl w:val="72465722"/>
@@ -5049,7 +5259,7 @@
       </w:rPr>
     </w:lvl>
   </w:abstractNum>
-  <w:abstractNum w:abstractNumId="17" w15:restartNumberingAfterBreak="0">
+  <w:abstractNum w:abstractNumId="17">
     <w:nsid w:val="5BF8786C"/>
     <w:multiLevelType w:val="hybridMultilevel"/>
     <w:tmpl w:val="3564CA38"/>
@@ -5162,7 +5372,7 @@
       </w:rPr>
     </w:lvl>
   </w:abstractNum>
-  <w:abstractNum w:abstractNumId="18" w15:restartNumberingAfterBreak="0">
+  <w:abstractNum w:abstractNumId="18">
     <w:nsid w:val="60277184"/>
     <w:multiLevelType w:val="hybridMultilevel"/>
     <w:tmpl w:val="5C827CA4"/>
@@ -5275,7 +5485,7 @@
       </w:rPr>
     </w:lvl>
   </w:abstractNum>
-  <w:abstractNum w:abstractNumId="19" w15:restartNumberingAfterBreak="0">
+  <w:abstractNum w:abstractNumId="19">
     <w:nsid w:val="64B95B3F"/>
     <w:multiLevelType w:val="hybridMultilevel"/>
     <w:tmpl w:val="A1B65AA8"/>
@@ -5388,7 +5598,7 @@
       </w:rPr>
     </w:lvl>
   </w:abstractNum>
-  <w:abstractNum w:abstractNumId="20" w15:restartNumberingAfterBreak="0">
+  <w:abstractNum w:abstractNumId="20">
     <w:nsid w:val="64D91D11"/>
     <w:multiLevelType w:val="multilevel"/>
     <w:tmpl w:val="A66AC456"/>
@@ -5537,7 +5747,7 @@
       </w:rPr>
     </w:lvl>
   </w:abstractNum>
-  <w:abstractNum w:abstractNumId="21" w15:restartNumberingAfterBreak="0">
+  <w:abstractNum w:abstractNumId="21">
     <w:nsid w:val="69E67C59"/>
     <w:multiLevelType w:val="hybridMultilevel"/>
     <w:tmpl w:val="5628BFDC"/>
@@ -5650,7 +5860,7 @@
       </w:rPr>
     </w:lvl>
   </w:abstractNum>
-  <w:abstractNum w:abstractNumId="22" w15:restartNumberingAfterBreak="0">
+  <w:abstractNum w:abstractNumId="22">
     <w:nsid w:val="76A016BD"/>
     <w:multiLevelType w:val="hybridMultilevel"/>
     <w:tmpl w:val="25DCE316"/>
@@ -5763,7 +5973,7 @@
       </w:rPr>
     </w:lvl>
   </w:abstractNum>
-  <w:abstractNum w:abstractNumId="23" w15:restartNumberingAfterBreak="0">
+  <w:abstractNum w:abstractNumId="23">
     <w:nsid w:val="7E0D1B20"/>
     <w:multiLevelType w:val="hybridMultilevel"/>
     <w:tmpl w:val="8B84E550"/>
@@ -5876,7 +6086,7 @@
       </w:rPr>
     </w:lvl>
   </w:abstractNum>
-  <w:abstractNum w:abstractNumId="24" w15:restartNumberingAfterBreak="0">
+  <w:abstractNum w:abstractNumId="24">
     <w:nsid w:val="7E5852D5"/>
     <w:multiLevelType w:val="hybridMultilevel"/>
     <w:tmpl w:val="F926D46A"/>
@@ -6068,7 +6278,7 @@
 </file>
 
 <file path=word/styles.xml><?xml version="1.0" encoding="utf-8"?>
-<w:styles xmlns:mc="http://schemas.openxmlformats.org/markup-compatibility/2006" xmlns:r="http://schemas.openxmlformats.org/officeDocument/2006/relationships" xmlns:w="http://schemas.openxmlformats.org/wordprocessingml/2006/main" xmlns:w14="http://schemas.microsoft.com/office/word/2010/wordml" xmlns:w15="http://schemas.microsoft.com/office/word/2012/wordml" xmlns:w16cid="http://schemas.microsoft.com/office/word/2016/wordml/cid" xmlns:w16se="http://schemas.microsoft.com/office/word/2015/wordml/symex" mc:Ignorable="w14 w15 w16se w16cid">
+<w:styles xmlns:mc="http://schemas.openxmlformats.org/markup-compatibility/2006" xmlns:r="http://schemas.openxmlformats.org/officeDocument/2006/relationships" xmlns:w="http://schemas.openxmlformats.org/wordprocessingml/2006/main" xmlns:w14="http://schemas.microsoft.com/office/word/2010/wordml" xmlns:w15="http://schemas.microsoft.com/office/word/2012/wordml" mc:Ignorable="w14 w15">
   <w:docDefaults>
     <w:rPrDefault>
       <w:rPr>
@@ -6084,7 +6294,7 @@
       </w:pPr>
     </w:pPrDefault>
   </w:docDefaults>
-  <w:latentStyles w:defLockedState="0" w:defUIPriority="99" w:defSemiHidden="0" w:defUnhideWhenUsed="0" w:defQFormat="0" w:count="375">
+  <w:latentStyles w:defLockedState="0" w:defUIPriority="99" w:defSemiHidden="0" w:defUnhideWhenUsed="0" w:defQFormat="0" w:count="382">
     <w:lsdException w:name="Normal" w:uiPriority="0" w:qFormat="1"/>
     <w:lsdException w:name="heading 1" w:uiPriority="9" w:qFormat="1"/>
     <w:lsdException w:name="heading 2" w:semiHidden="1" w:uiPriority="9" w:unhideWhenUsed="1" w:qFormat="1"/>
@@ -6458,8 +6668,6 @@
     <w:lsdException w:name="List Table 7 Colorful Accent 6" w:uiPriority="52"/>
     <w:lsdException w:name="Mention" w:semiHidden="1" w:unhideWhenUsed="1"/>
     <w:lsdException w:name="Smart Hyperlink" w:semiHidden="1" w:unhideWhenUsed="1"/>
-    <w:lsdException w:name="Hashtag" w:semiHidden="1" w:unhideWhenUsed="1"/>
-    <w:lsdException w:name="Unresolved Mention" w:semiHidden="1" w:unhideWhenUsed="1"/>
   </w:latentStyles>
   <w:style w:type="paragraph" w:default="1" w:styleId="Normal">
     <w:name w:val="Normal"/>
@@ -6564,6 +6772,7 @@
       <w:spacing w:after="0" w:line="240" w:lineRule="auto"/>
     </w:pPr>
     <w:tblPr>
+      <w:tblInd w:w="0" w:type="dxa"/>
       <w:tblBorders>
         <w:top w:val="single" w:sz="4" w:space="0" w:color="auto"/>
         <w:left w:val="single" w:sz="4" w:space="0" w:color="auto"/>
@@ -6572,6 +6781,12 @@
         <w:insideH w:val="single" w:sz="4" w:space="0" w:color="auto"/>
         <w:insideV w:val="single" w:sz="4" w:space="0" w:color="auto"/>
       </w:tblBorders>
+      <w:tblCellMar>
+        <w:top w:w="0" w:type="dxa"/>
+        <w:left w:w="108" w:type="dxa"/>
+        <w:bottom w:w="0" w:type="dxa"/>
+        <w:right w:w="108" w:type="dxa"/>
+      </w:tblCellMar>
     </w:tblPr>
   </w:style>
   <w:style w:type="paragraph" w:styleId="BalloonText">
@@ -6600,6 +6815,18 @@
       <w:sz w:val="18"/>
       <w:szCs w:val="18"/>
       <w:lang w:eastAsia="pt-BR"/>
+    </w:rPr>
+  </w:style>
+  <w:style w:type="character" w:styleId="FollowedHyperlink">
+    <w:name w:val="FollowedHyperlink"/>
+    <w:basedOn w:val="DefaultParagraphFont"/>
+    <w:uiPriority w:val="99"/>
+    <w:semiHidden/>
+    <w:unhideWhenUsed/>
+    <w:rsid w:val="00A145A2"/>
+    <w:rPr>
+      <w:color w:val="954F72" w:themeColor="followedHyperlink"/>
+      <w:u w:val="single"/>
     </w:rPr>
   </w:style>
 </w:styles>
@@ -6871,7 +7098,7 @@
 </file>
 
 <file path=customXml/itemProps1.xml><?xml version="1.0" encoding="utf-8"?>
-<ds:datastoreItem xmlns:ds="http://schemas.openxmlformats.org/officeDocument/2006/customXml" ds:itemID="{A919874E-3C16-40FC-84AD-938F7D6A6BC0}">
+<ds:datastoreItem xmlns:ds="http://schemas.openxmlformats.org/officeDocument/2006/customXml" ds:itemID="{F1C921D3-4C11-3249-A1C2-29BBBFB6F363}">
   <ds:schemaRefs>
     <ds:schemaRef ds:uri="http://schemas.openxmlformats.org/officeDocument/2006/bibliography"/>
   </ds:schemaRefs>

</xml_diff>

<commit_message>
add website to resume and remove tooltip
</commit_message>
<xml_diff>
--- a/files/resume.docx
+++ b/files/resume.docx
@@ -42,11 +42,56 @@
         <w:spacing w:line="276" w:lineRule="auto"/>
         <w:jc w:val="center"/>
       </w:pPr>
-      <w:r>
-        <w:t>ali97@gatech.edu | (305) 790-7218 | 390 17th St NW UNIT 3003, Atlanta, GA 30363</w:t>
-      </w:r>
-      <w:r>
-        <w:t xml:space="preserve"> | U.S. Citizen</w:t>
+      <w:hyperlink r:id="rId6" w:history="1">
+        <w:r>
+          <w:rPr>
+            <w:rStyle w:val="Hyperlink"/>
+          </w:rPr>
+          <w:t>www.albertoli.tech</w:t>
+        </w:r>
+      </w:hyperlink>
+      <w:r>
+        <w:t xml:space="preserve"> </w:t>
+      </w:r>
+      <w:r>
+        <w:t xml:space="preserve"> |</w:t>
+      </w:r>
+      <w:r>
+        <w:t xml:space="preserve">  </w:t>
+      </w:r>
+      <w:hyperlink r:id="rId7" w:history="1">
+        <w:r>
+          <w:rPr>
+            <w:rStyle w:val="Hyperlink"/>
+          </w:rPr>
+          <w:t>ali97@gatech.edu</w:t>
+        </w:r>
+      </w:hyperlink>
+      <w:r>
+        <w:t xml:space="preserve">  | </w:t>
+      </w:r>
+      <w:r>
+        <w:t>(305) 790-</w:t>
+      </w:r>
+      <w:proofErr w:type="gramStart"/>
+      <w:r>
+        <w:t xml:space="preserve">7218 </w:t>
+      </w:r>
+      <w:r>
+        <w:t xml:space="preserve"> </w:t>
+      </w:r>
+      <w:r>
+        <w:t>|</w:t>
+      </w:r>
+      <w:proofErr w:type="gramEnd"/>
+      <w:r>
+        <w:t xml:space="preserve"> </w:t>
+      </w:r>
+      <w:r>
+        <w:t xml:space="preserve"> </w:t>
+      </w:r>
+      <w:r>
+        <w:t>U.S. Citizen</w:t>
       </w:r>
     </w:p>
     <w:p>
@@ -385,6 +430,8 @@
         </w:rPr>
         <w:tab/>
       </w:r>
+      <w:bookmarkStart w:id="0" w:name="_GoBack"/>
+      <w:bookmarkEnd w:id="0"/>
       <w:r>
         <w:rPr>
           <w:b/>
@@ -702,7 +749,25 @@
           <w:sz w:val="21"/>
           <w:szCs w:val="21"/>
         </w:rPr>
-        <w:t>3D XPoint Apache Pass</w:t>
+        <w:t xml:space="preserve">3D </w:t>
+      </w:r>
+      <w:proofErr w:type="spellStart"/>
+      <w:r>
+        <w:rPr>
+          <w:iCs/>
+          <w:sz w:val="21"/>
+          <w:szCs w:val="21"/>
+        </w:rPr>
+        <w:t>XPoint</w:t>
+      </w:r>
+      <w:proofErr w:type="spellEnd"/>
+      <w:r>
+        <w:rPr>
+          <w:iCs/>
+          <w:sz w:val="21"/>
+          <w:szCs w:val="21"/>
+        </w:rPr>
+        <w:t xml:space="preserve"> Apache Pass</w:t>
       </w:r>
       <w:r>
         <w:rPr>
@@ -1782,8 +1847,6 @@
         </w:rPr>
         <w:t xml:space="preserve"> that would predict sensor location as a proof of concept</w:t>
       </w:r>
-      <w:bookmarkStart w:id="0" w:name="_GoBack"/>
-      <w:bookmarkEnd w:id="0"/>
     </w:p>
     <w:p>
       <w:pPr>
@@ -1883,7 +1946,27 @@
           <w:sz w:val="21"/>
           <w:szCs w:val="21"/>
         </w:rPr>
-        <w:t xml:space="preserve">(IoT) </w:t>
+        <w:t>(</w:t>
+      </w:r>
+      <w:proofErr w:type="spellStart"/>
+      <w:r>
+        <w:rPr>
+          <w:b/>
+          <w:iCs/>
+          <w:sz w:val="21"/>
+          <w:szCs w:val="21"/>
+        </w:rPr>
+        <w:t>IoT</w:t>
+      </w:r>
+      <w:proofErr w:type="spellEnd"/>
+      <w:r>
+        <w:rPr>
+          <w:b/>
+          <w:iCs/>
+          <w:sz w:val="21"/>
+          <w:szCs w:val="21"/>
+        </w:rPr>
+        <w:t xml:space="preserve">) </w:t>
       </w:r>
       <w:r>
         <w:rPr>
@@ -2128,7 +2211,25 @@
           <w:sz w:val="21"/>
           <w:szCs w:val="21"/>
         </w:rPr>
-        <w:t>Deployed application on basic Flask server using Amazon Web Services (AWS) cloud technology including: EC2, SQS, DynamoDB and S3 Bucket</w:t>
+        <w:t xml:space="preserve">Deployed application on basic Flask server using Amazon Web Services (AWS) cloud technology including: EC2, SQS, </w:t>
+      </w:r>
+      <w:proofErr w:type="spellStart"/>
+      <w:r>
+        <w:rPr>
+          <w:iCs/>
+          <w:sz w:val="21"/>
+          <w:szCs w:val="21"/>
+        </w:rPr>
+        <w:t>DynamoDB</w:t>
+      </w:r>
+      <w:proofErr w:type="spellEnd"/>
+      <w:r>
+        <w:rPr>
+          <w:iCs/>
+          <w:sz w:val="21"/>
+          <w:szCs w:val="21"/>
+        </w:rPr>
+        <w:t xml:space="preserve"> and S3 Bucket</w:t>
       </w:r>
     </w:p>
     <w:p>
@@ -2389,6 +2490,7 @@
         </w:rPr>
         <w:t xml:space="preserve">GT </w:t>
       </w:r>
+      <w:proofErr w:type="spellStart"/>
       <w:r>
         <w:rPr>
           <w:b/>
@@ -2396,7 +2498,17 @@
           <w:sz w:val="22"/>
           <w:szCs w:val="21"/>
         </w:rPr>
-        <w:t>RoboJackets – Training Assistant</w:t>
+        <w:t>RoboJackets</w:t>
+      </w:r>
+      <w:proofErr w:type="spellEnd"/>
+      <w:r>
+        <w:rPr>
+          <w:b/>
+          <w:iCs/>
+          <w:sz w:val="22"/>
+          <w:szCs w:val="21"/>
+        </w:rPr>
+        <w:t xml:space="preserve"> – Training Assistant</w:t>
       </w:r>
       <w:r>
         <w:rPr>
@@ -2511,8 +2623,18 @@
           <w:sz w:val="22"/>
           <w:szCs w:val="21"/>
         </w:rPr>
-        <w:t xml:space="preserve"> RoboJackets</w:t>
-      </w:r>
+        <w:t xml:space="preserve"> </w:t>
+      </w:r>
+      <w:proofErr w:type="spellStart"/>
+      <w:r>
+        <w:rPr>
+          <w:iCs/>
+          <w:sz w:val="22"/>
+          <w:szCs w:val="21"/>
+        </w:rPr>
+        <w:t>RoboJackets</w:t>
+      </w:r>
+      <w:proofErr w:type="spellEnd"/>
     </w:p>
     <w:p>
       <w:pPr>
@@ -2763,15 +2885,33 @@
           <w:sz w:val="21"/>
           <w:szCs w:val="21"/>
         </w:rPr>
-        <w:t xml:space="preserve"> selective nine</w:t>
-      </w:r>
-      <w:r>
-        <w:rPr>
-          <w:iCs/>
-          <w:sz w:val="21"/>
-          <w:szCs w:val="21"/>
-        </w:rPr>
-        <w:t xml:space="preserve"> week engineering summer program for </w:t>
+        <w:t xml:space="preserve"> selective </w:t>
+      </w:r>
+      <w:proofErr w:type="gramStart"/>
+      <w:r>
+        <w:rPr>
+          <w:iCs/>
+          <w:sz w:val="21"/>
+          <w:szCs w:val="21"/>
+        </w:rPr>
+        <w:t>nine</w:t>
+      </w:r>
+      <w:r>
+        <w:rPr>
+          <w:iCs/>
+          <w:sz w:val="21"/>
+          <w:szCs w:val="21"/>
+        </w:rPr>
+        <w:t xml:space="preserve"> week</w:t>
+      </w:r>
+      <w:proofErr w:type="gramEnd"/>
+      <w:r>
+        <w:rPr>
+          <w:iCs/>
+          <w:sz w:val="21"/>
+          <w:szCs w:val="21"/>
+        </w:rPr>
+        <w:t xml:space="preserve"> engineering summer program for </w:t>
       </w:r>
       <w:r>
         <w:rPr>
@@ -3068,22 +3208,43 @@
                 <w:szCs w:val="21"/>
               </w:rPr>
             </w:pPr>
+            <w:proofErr w:type="spellStart"/>
             <w:r>
               <w:rPr>
                 <w:iCs/>
                 <w:sz w:val="21"/>
                 <w:szCs w:val="21"/>
               </w:rPr>
-              <w:t xml:space="preserve">Quartus II, </w:t>
+              <w:t>Quartus</w:t>
             </w:r>
+            <w:proofErr w:type="spellEnd"/>
             <w:r>
               <w:rPr>
                 <w:iCs/>
                 <w:sz w:val="21"/>
                 <w:szCs w:val="21"/>
               </w:rPr>
-              <w:t xml:space="preserve">EagleCAD, </w:t>
+              <w:t xml:space="preserve"> II, </w:t>
             </w:r>
+            <w:proofErr w:type="spellStart"/>
+            <w:r>
+              <w:rPr>
+                <w:iCs/>
+                <w:sz w:val="21"/>
+                <w:szCs w:val="21"/>
+              </w:rPr>
+              <w:t>EagleCAD</w:t>
+            </w:r>
+            <w:proofErr w:type="spellEnd"/>
+            <w:r>
+              <w:rPr>
+                <w:iCs/>
+                <w:sz w:val="21"/>
+                <w:szCs w:val="21"/>
+              </w:rPr>
+              <w:t xml:space="preserve">, </w:t>
+            </w:r>
+            <w:proofErr w:type="spellStart"/>
             <w:r>
               <w:rPr>
                 <w:iCs/>
@@ -3092,6 +3253,7 @@
               </w:rPr>
               <w:t>Git</w:t>
             </w:r>
+            <w:proofErr w:type="spellEnd"/>
             <w:r>
               <w:rPr>
                 <w:iCs/>
@@ -3114,8 +3276,36 @@
                 <w:sz w:val="21"/>
                 <w:szCs w:val="21"/>
               </w:rPr>
-              <w:t>, QNX Momentics, Biopac</w:t>
+              <w:t xml:space="preserve">, QNX </w:t>
             </w:r>
+            <w:proofErr w:type="spellStart"/>
+            <w:r>
+              <w:rPr>
+                <w:iCs/>
+                <w:sz w:val="21"/>
+                <w:szCs w:val="21"/>
+              </w:rPr>
+              <w:t>Momentics</w:t>
+            </w:r>
+            <w:proofErr w:type="spellEnd"/>
+            <w:r>
+              <w:rPr>
+                <w:iCs/>
+                <w:sz w:val="21"/>
+                <w:szCs w:val="21"/>
+              </w:rPr>
+              <w:t xml:space="preserve">, </w:t>
+            </w:r>
+            <w:proofErr w:type="spellStart"/>
+            <w:r>
+              <w:rPr>
+                <w:iCs/>
+                <w:sz w:val="21"/>
+                <w:szCs w:val="21"/>
+              </w:rPr>
+              <w:t>Biopac</w:t>
+            </w:r>
+            <w:proofErr w:type="spellEnd"/>
           </w:p>
         </w:tc>
       </w:tr>
@@ -7098,7 +7288,7 @@
 </file>
 
 <file path=customXml/itemProps1.xml><?xml version="1.0" encoding="utf-8"?>
-<ds:datastoreItem xmlns:ds="http://schemas.openxmlformats.org/officeDocument/2006/customXml" ds:itemID="{F1C921D3-4C11-3249-A1C2-29BBBFB6F363}">
+<ds:datastoreItem xmlns:ds="http://schemas.openxmlformats.org/officeDocument/2006/customXml" ds:itemID="{21178E0D-D2A2-0848-9BE4-C1D29F138A2C}">
   <ds:schemaRefs>
     <ds:schemaRef ds:uri="http://schemas.openxmlformats.org/officeDocument/2006/bibliography"/>
   </ds:schemaRefs>

</xml_diff>